<commit_message>
update tanscript petugas check in
</commit_message>
<xml_diff>
--- a/transkrip_wawancara_petugas_check_in_1.docx
+++ b/transkrip_wawancara_petugas_check_in_1.docx
@@ -46,7 +46,27 @@
           <w:szCs w:val="24"/>
           <w:lang w:val="id-ID"/>
         </w:rPr>
-        <w:t>Petugas Check In</w:t>
+        <w:t xml:space="preserve">Petugas Check </w:t>
+      </w:r>
+      <w:proofErr w:type="gramStart"/>
+      <w:r>
+        <w:rPr>
+          <w:rFonts w:ascii="Times New Roman" w:hAnsi="Times New Roman" w:cs="Times New Roman"/>
+          <w:sz w:val="24"/>
+          <w:szCs w:val="24"/>
+          <w:lang w:val="id-ID"/>
+        </w:rPr>
+        <w:t>In</w:t>
+      </w:r>
+      <w:proofErr w:type="gramEnd"/>
+      <w:r>
+        <w:rPr>
+          <w:rFonts w:ascii="Times New Roman" w:hAnsi="Times New Roman" w:cs="Times New Roman"/>
+          <w:sz w:val="24"/>
+          <w:szCs w:val="24"/>
+          <w:lang w:val="id-ID"/>
+        </w:rPr>
+        <w:t xml:space="preserve"> 1</w:t>
       </w:r>
     </w:p>
     <w:p>
@@ -296,8 +316,6 @@
         <w:spacing w:line="360" w:lineRule="auto"/>
         <w:jc w:val="both"/>
       </w:pPr>
-      <w:bookmarkStart w:id="0" w:name="_GoBack"/>
-      <w:bookmarkEnd w:id="0"/>
     </w:p>
     <w:p>
       <w:pPr>
@@ -1379,6 +1397,19 @@
     <w:p>
       <w:pPr>
         <w:pStyle w:val="ListParagraph"/>
+        <w:spacing w:line="360" w:lineRule="auto"/>
+        <w:ind w:left="993"/>
+        <w:jc w:val="both"/>
+        <w:rPr>
+          <w:rFonts w:ascii="Times New Roman" w:hAnsi="Times New Roman" w:cs="Times New Roman"/>
+          <w:sz w:val="24"/>
+          <w:szCs w:val="24"/>
+        </w:rPr>
+      </w:pPr>
+    </w:p>
+    <w:p>
+      <w:pPr>
+        <w:pStyle w:val="ListParagraph"/>
         <w:numPr>
           <w:ilvl w:val="0"/>
           <w:numId w:val="4"/>
@@ -1844,6 +1875,19 @@
     <w:p>
       <w:pPr>
         <w:pStyle w:val="ListParagraph"/>
+        <w:spacing w:line="360" w:lineRule="auto"/>
+        <w:ind w:left="993"/>
+        <w:jc w:val="both"/>
+        <w:rPr>
+          <w:rFonts w:ascii="Times New Roman" w:hAnsi="Times New Roman" w:cs="Times New Roman"/>
+          <w:sz w:val="24"/>
+          <w:szCs w:val="24"/>
+        </w:rPr>
+      </w:pPr>
+    </w:p>
+    <w:p>
+      <w:pPr>
+        <w:pStyle w:val="ListParagraph"/>
         <w:numPr>
           <w:ilvl w:val="0"/>
           <w:numId w:val="4"/>
@@ -2363,6 +2407,19 @@
     <w:p>
       <w:pPr>
         <w:pStyle w:val="ListParagraph"/>
+        <w:spacing w:line="360" w:lineRule="auto"/>
+        <w:ind w:left="993"/>
+        <w:jc w:val="both"/>
+        <w:rPr>
+          <w:rFonts w:ascii="Times New Roman" w:hAnsi="Times New Roman" w:cs="Times New Roman"/>
+          <w:sz w:val="24"/>
+          <w:szCs w:val="24"/>
+        </w:rPr>
+      </w:pPr>
+    </w:p>
+    <w:p>
+      <w:pPr>
+        <w:pStyle w:val="ListParagraph"/>
         <w:numPr>
           <w:ilvl w:val="0"/>
           <w:numId w:val="4"/>
@@ -3098,6 +3155,19 @@
     <w:p>
       <w:pPr>
         <w:pStyle w:val="ListParagraph"/>
+        <w:spacing w:line="360" w:lineRule="auto"/>
+        <w:ind w:left="993"/>
+        <w:jc w:val="both"/>
+        <w:rPr>
+          <w:rFonts w:ascii="Times New Roman" w:hAnsi="Times New Roman" w:cs="Times New Roman"/>
+          <w:sz w:val="24"/>
+          <w:szCs w:val="24"/>
+        </w:rPr>
+      </w:pPr>
+    </w:p>
+    <w:p>
+      <w:pPr>
+        <w:pStyle w:val="ListParagraph"/>
         <w:numPr>
           <w:ilvl w:val="0"/>
           <w:numId w:val="4"/>
@@ -3834,6 +3904,7 @@
           <w:sz w:val="24"/>
           <w:szCs w:val="24"/>
         </w:rPr>
+        <w:lastRenderedPageBreak/>
         <w:t>Jika</w:t>
       </w:r>
       <w:proofErr w:type="spellEnd"/>
@@ -4139,7 +4210,6 @@
           <w:sz w:val="24"/>
           <w:szCs w:val="24"/>
         </w:rPr>
-        <w:lastRenderedPageBreak/>
         <w:t>Jadi</w:t>
       </w:r>
       <w:proofErr w:type="spellEnd"/>
@@ -4619,6 +4689,19 @@
         </w:rPr>
         <w:t xml:space="preserve"> boarding.</w:t>
       </w:r>
+    </w:p>
+    <w:p>
+      <w:pPr>
+        <w:pStyle w:val="ListParagraph"/>
+        <w:spacing w:line="360" w:lineRule="auto"/>
+        <w:ind w:left="993"/>
+        <w:jc w:val="both"/>
+        <w:rPr>
+          <w:rFonts w:ascii="Times New Roman" w:hAnsi="Times New Roman" w:cs="Times New Roman"/>
+          <w:sz w:val="24"/>
+          <w:szCs w:val="24"/>
+        </w:rPr>
+      </w:pPr>
     </w:p>
     <w:p>
       <w:pPr>
@@ -5790,6 +5873,19 @@
     <w:p>
       <w:pPr>
         <w:pStyle w:val="ListParagraph"/>
+        <w:spacing w:line="360" w:lineRule="auto"/>
+        <w:ind w:left="993"/>
+        <w:jc w:val="both"/>
+        <w:rPr>
+          <w:rFonts w:ascii="Times New Roman" w:hAnsi="Times New Roman" w:cs="Times New Roman"/>
+          <w:sz w:val="24"/>
+          <w:szCs w:val="24"/>
+        </w:rPr>
+      </w:pPr>
+    </w:p>
+    <w:p>
+      <w:pPr>
+        <w:pStyle w:val="ListParagraph"/>
         <w:numPr>
           <w:ilvl w:val="0"/>
           <w:numId w:val="4"/>
@@ -6615,6 +6711,19 @@
     <w:p>
       <w:pPr>
         <w:pStyle w:val="ListParagraph"/>
+        <w:spacing w:line="360" w:lineRule="auto"/>
+        <w:ind w:left="993"/>
+        <w:jc w:val="both"/>
+        <w:rPr>
+          <w:rFonts w:ascii="Times New Roman" w:hAnsi="Times New Roman" w:cs="Times New Roman"/>
+          <w:sz w:val="24"/>
+          <w:szCs w:val="24"/>
+        </w:rPr>
+      </w:pPr>
+    </w:p>
+    <w:p>
+      <w:pPr>
+        <w:pStyle w:val="ListParagraph"/>
         <w:numPr>
           <w:ilvl w:val="0"/>
           <w:numId w:val="4"/>
@@ -7602,6 +7711,19 @@
     <w:p>
       <w:pPr>
         <w:pStyle w:val="ListParagraph"/>
+        <w:spacing w:line="360" w:lineRule="auto"/>
+        <w:ind w:left="993"/>
+        <w:jc w:val="both"/>
+        <w:rPr>
+          <w:rFonts w:ascii="Times New Roman" w:hAnsi="Times New Roman" w:cs="Times New Roman"/>
+          <w:sz w:val="24"/>
+          <w:szCs w:val="24"/>
+        </w:rPr>
+      </w:pPr>
+    </w:p>
+    <w:p>
+      <w:pPr>
+        <w:pStyle w:val="ListParagraph"/>
         <w:numPr>
           <w:ilvl w:val="0"/>
           <w:numId w:val="4"/>
@@ -8304,6 +8426,7 @@
           <w:sz w:val="24"/>
           <w:szCs w:val="24"/>
         </w:rPr>
+        <w:lastRenderedPageBreak/>
         <w:t>membawa</w:t>
       </w:r>
       <w:proofErr w:type="spellEnd"/>
@@ -8567,6 +8690,19 @@
         </w:rPr>
         <w:t xml:space="preserve"> offline.</w:t>
       </w:r>
+    </w:p>
+    <w:p>
+      <w:pPr>
+        <w:pStyle w:val="ListParagraph"/>
+        <w:spacing w:line="360" w:lineRule="auto"/>
+        <w:ind w:left="993"/>
+        <w:jc w:val="both"/>
+        <w:rPr>
+          <w:rFonts w:ascii="Times New Roman" w:hAnsi="Times New Roman" w:cs="Times New Roman"/>
+          <w:sz w:val="24"/>
+          <w:szCs w:val="24"/>
+        </w:rPr>
+      </w:pPr>
     </w:p>
     <w:p>
       <w:pPr>
@@ -9165,7 +9301,6 @@
           <w:sz w:val="24"/>
           <w:szCs w:val="24"/>
         </w:rPr>
-        <w:lastRenderedPageBreak/>
         <w:t>Sebagai</w:t>
       </w:r>
       <w:proofErr w:type="spellEnd"/>
@@ -9681,6 +9816,21 @@
         </w:rPr>
         <w:t>.</w:t>
       </w:r>
+    </w:p>
+    <w:p>
+      <w:pPr>
+        <w:pStyle w:val="ListParagraph"/>
+        <w:spacing w:line="360" w:lineRule="auto"/>
+        <w:ind w:left="993"/>
+        <w:jc w:val="both"/>
+        <w:rPr>
+          <w:rFonts w:ascii="Times New Roman" w:hAnsi="Times New Roman" w:cs="Times New Roman"/>
+          <w:sz w:val="24"/>
+          <w:szCs w:val="24"/>
+        </w:rPr>
+      </w:pPr>
+      <w:bookmarkStart w:id="0" w:name="_GoBack"/>
+      <w:bookmarkEnd w:id="0"/>
     </w:p>
     <w:p>
       <w:pPr>

</xml_diff>